<commit_message>
Lab9 todo uploading, still dk how to fix/do this
</commit_message>
<xml_diff>
--- a/Tasks/С#09/C#09.docx
+++ b/Tasks/С#09/C#09.docx
@@ -300,29 +300,227 @@
           <w:szCs w:val="24"/>
           <w:rtl w:val="0"/>
         </w:rPr>
-        <w:t xml:space="preserve">Используйте сайт </w:t>
-      </w:r>
+        <w:t xml:space="preserve">Используйте сайт https://www.marketdata.app/</w:t>
+      </w:r>
+      <w:r>
+        <w:rPr>
+          <w:rFonts w:ascii="Microsoft YaHei Light" w:cs="Microsoft YaHei Light" w:eastAsia="Microsoft YaHei Light" w:hAnsi="Microsoft YaHei Light"/>
+          <w:sz w:val="24"/>
+          <w:szCs w:val="24"/>
+          <w:rtl w:val="0"/>
+        </w:rPr>
+        <w:t xml:space="preserve"> для получения дневных котировок списка акций из файла ticker.txt. Формат ссылки следующий:</w:t>
+      </w:r>
+    </w:p>
+    <w:p>
+      <w:pPr>
+        <w:spacing w:after="0" w:lineRule="auto"/>
+        <w:ind w:firstLine="708"/>
+        <w:jc w:val="both"/>
+        <w:rPr>
+          <w:rFonts w:ascii="Microsoft YaHei Light" w:cs="Microsoft YaHei Light" w:eastAsia="Microsoft YaHei Light" w:hAnsi="Microsoft YaHei Light"/>
+          <w:sz w:val="24"/>
+          <w:szCs w:val="24"/>
+        </w:rPr>
+      </w:pPr>
+      <w:r>
+        <w:rPr>
+          <w:rFonts w:ascii="Microsoft YaHei Light" w:cs="Microsoft YaHei Light" w:eastAsia="Microsoft YaHei Light" w:hAnsi="Microsoft YaHei Light"/>
+          <w:sz w:val="24"/>
+          <w:szCs w:val="24"/>
+          <w:rtl w:val="0"/>
+        </w:rPr>
+        <w:t xml:space="preserve">https://api.marketdata.app/v1/stocks/candles/D/&lt;Код_бумаги&gt;/?from=&lt;Начальная_дата &gt;&amp;to=&lt;Конечная_дата&gt;</w:t>
+      </w:r>
+    </w:p>
+    <w:p>
+      <w:pPr>
+        <w:spacing w:after="0" w:lineRule="auto"/>
+        <w:ind w:firstLine="708"/>
+        <w:jc w:val="both"/>
+        <w:rPr>
+          <w:rFonts w:ascii="Microsoft YaHei Light" w:cs="Microsoft YaHei Light" w:eastAsia="Microsoft YaHei Light" w:hAnsi="Microsoft YaHei Light"/>
+          <w:sz w:val="24"/>
+          <w:szCs w:val="24"/>
+        </w:rPr>
+      </w:pPr>
+      <w:r>
+        <w:rPr>
+          <w:rFonts w:ascii="Microsoft YaHei Light" w:cs="Microsoft YaHei Light" w:eastAsia="Microsoft YaHei Light" w:hAnsi="Microsoft YaHei Light"/>
+          <w:sz w:val="24"/>
+          <w:szCs w:val="24"/>
+          <w:rtl w:val="0"/>
+        </w:rPr>
+        <w:t xml:space="preserve">,где:</w:t>
+      </w:r>
+    </w:p>
+    <w:p>
+      <w:pPr>
+        <w:spacing w:after="0" w:lineRule="auto"/>
+        <w:ind w:firstLine="708"/>
+        <w:jc w:val="both"/>
+        <w:rPr>
+          <w:rFonts w:ascii="Microsoft YaHei Light" w:cs="Microsoft YaHei Light" w:eastAsia="Microsoft YaHei Light" w:hAnsi="Microsoft YaHei Light"/>
+          <w:sz w:val="24"/>
+          <w:szCs w:val="24"/>
+        </w:rPr>
+      </w:pPr>
+      <w:r>
+        <w:rPr>
+          <w:rFonts w:ascii="Microsoft YaHei Light" w:cs="Microsoft YaHei Light" w:eastAsia="Microsoft YaHei Light" w:hAnsi="Microsoft YaHei Light"/>
+          <w:sz w:val="24"/>
+          <w:szCs w:val="24"/>
+          <w:rtl w:val="0"/>
+        </w:rPr>
+        <w:t xml:space="preserve">Код_бумаги – тикер из списка акций</w:t>
+      </w:r>
+    </w:p>
+    <w:p>
+      <w:pPr>
+        <w:spacing w:after="0" w:lineRule="auto"/>
+        <w:ind w:firstLine="708"/>
+        <w:jc w:val="both"/>
+        <w:rPr>
+          <w:rFonts w:ascii="Microsoft YaHei Light" w:cs="Microsoft YaHei Light" w:eastAsia="Microsoft YaHei Light" w:hAnsi="Microsoft YaHei Light"/>
+          <w:sz w:val="24"/>
+          <w:szCs w:val="24"/>
+        </w:rPr>
+      </w:pPr>
+      <w:r>
+        <w:rPr>
+          <w:rFonts w:ascii="Microsoft YaHei Light" w:cs="Microsoft YaHei Light" w:eastAsia="Microsoft YaHei Light" w:hAnsi="Microsoft YaHei Light"/>
+          <w:sz w:val="24"/>
+          <w:szCs w:val="24"/>
+          <w:rtl w:val="0"/>
+        </w:rPr>
+        <w:t xml:space="preserve">Начальная_дата – метка времени начала запрашиваемого периода (год назад).</w:t>
+      </w:r>
+    </w:p>
+    <w:p>
+      <w:pPr>
+        <w:spacing w:after="0" w:lineRule="auto"/>
+        <w:ind w:firstLine="708"/>
+        <w:jc w:val="both"/>
+        <w:rPr>
+          <w:rFonts w:ascii="Microsoft YaHei Light" w:cs="Microsoft YaHei Light" w:eastAsia="Microsoft YaHei Light" w:hAnsi="Microsoft YaHei Light"/>
+          <w:sz w:val="24"/>
+          <w:szCs w:val="24"/>
+        </w:rPr>
+      </w:pPr>
+      <w:r>
+        <w:rPr>
+          <w:rFonts w:ascii="Microsoft YaHei Light" w:cs="Microsoft YaHei Light" w:eastAsia="Microsoft YaHei Light" w:hAnsi="Microsoft YaHei Light"/>
+          <w:sz w:val="24"/>
+          <w:szCs w:val="24"/>
+          <w:rtl w:val="0"/>
+        </w:rPr>
+        <w:t xml:space="preserve">Конечная_дата – метка времени конца запрашиваемого периода (текущая дата).</w:t>
+      </w:r>
+    </w:p>
+    <w:p>
+      <w:pPr>
+        <w:spacing w:after="0" w:lineRule="auto"/>
+        <w:ind w:firstLine="708"/>
+        <w:jc w:val="both"/>
+        <w:rPr>
+          <w:rFonts w:ascii="Microsoft YaHei Light" w:cs="Microsoft YaHei Light" w:eastAsia="Microsoft YaHei Light" w:hAnsi="Microsoft YaHei Light"/>
+          <w:sz w:val="24"/>
+          <w:szCs w:val="24"/>
+        </w:rPr>
+      </w:pPr>
+      <w:r>
+        <w:rPr>
+          <w:rtl w:val="0"/>
+        </w:rPr>
+      </w:r>
+    </w:p>
+    <w:p>
+      <w:pPr>
+        <w:spacing w:after="0" w:lineRule="auto"/>
+        <w:ind w:firstLine="708"/>
+        <w:jc w:val="both"/>
+        <w:rPr>
+          <w:rFonts w:ascii="Microsoft YaHei Light" w:cs="Microsoft YaHei Light" w:eastAsia="Microsoft YaHei Light" w:hAnsi="Microsoft YaHei Light"/>
+          <w:sz w:val="24"/>
+          <w:szCs w:val="24"/>
+        </w:rPr>
+      </w:pPr>
+      <w:r>
+        <w:rPr>
+          <w:rFonts w:ascii="Microsoft YaHei Light" w:cs="Microsoft YaHei Light" w:eastAsia="Microsoft YaHei Light" w:hAnsi="Microsoft YaHei Light"/>
+          <w:sz w:val="24"/>
+          <w:szCs w:val="24"/>
+          <w:rtl w:val="0"/>
+        </w:rPr>
+        <w:t xml:space="preserve">Например, формат ссылки для AAPL:</w:t>
+      </w:r>
+    </w:p>
+    <w:p>
+      <w:pPr>
+        <w:spacing w:after="0" w:lineRule="auto"/>
+        <w:ind w:firstLine="708"/>
+        <w:jc w:val="both"/>
+        <w:rPr>
+          <w:rFonts w:ascii="Microsoft YaHei Light" w:cs="Microsoft YaHei Light" w:eastAsia="Microsoft YaHei Light" w:hAnsi="Microsoft YaHei Light"/>
+          <w:sz w:val="24"/>
+          <w:szCs w:val="24"/>
+        </w:rPr>
+      </w:pPr>
       <w:hyperlink r:id="rId7">
         <w:r>
           <w:rPr>
             <w:rFonts w:ascii="Microsoft YaHei Light" w:cs="Microsoft YaHei Light" w:eastAsia="Microsoft YaHei Light" w:hAnsi="Microsoft YaHei Light"/>
-            <w:color w:val="0563c1"/>
+            <w:color w:val="1155cc"/>
             <w:sz w:val="24"/>
             <w:szCs w:val="24"/>
             <w:u w:val="single"/>
             <w:rtl w:val="0"/>
           </w:rPr>
-          <w:t xml:space="preserve">https://finance.yahoo.com/</w:t>
+          <w:t xml:space="preserve">https://api.marketdata.app/v1/stocks/candles/D/AAPL/?from=2020-01-01&amp;to=2020-01-03</w:t>
         </w:r>
       </w:hyperlink>
       <w:r>
         <w:rPr>
-          <w:rFonts w:ascii="Microsoft YaHei Light" w:cs="Microsoft YaHei Light" w:eastAsia="Microsoft YaHei Light" w:hAnsi="Microsoft YaHei Light"/>
-          <w:sz w:val="24"/>
-          <w:szCs w:val="24"/>
-          <w:rtl w:val="0"/>
-        </w:rPr>
-        <w:t xml:space="preserve"> для получения дневных котировок списка акций из файла ticker.txt. Формат ссылки следующий:</w:t>
+          <w:rtl w:val="0"/>
+        </w:rPr>
+      </w:r>
+    </w:p>
+    <w:p>
+      <w:pPr>
+        <w:spacing w:after="0" w:lineRule="auto"/>
+        <w:ind w:firstLine="708"/>
+        <w:jc w:val="both"/>
+        <w:rPr>
+          <w:rFonts w:ascii="Microsoft YaHei Light" w:cs="Microsoft YaHei Light" w:eastAsia="Microsoft YaHei Light" w:hAnsi="Microsoft YaHei Light"/>
+          <w:sz w:val="24"/>
+          <w:szCs w:val="24"/>
+        </w:rPr>
+      </w:pPr>
+      <w:r>
+        <w:rPr>
+          <w:rtl w:val="0"/>
+        </w:rPr>
+      </w:r>
+    </w:p>
+    <w:p>
+      <w:pPr>
+        <w:spacing w:after="0" w:lineRule="auto"/>
+        <w:ind w:firstLine="708"/>
+        <w:jc w:val="both"/>
+        <w:rPr>
+          <w:rFonts w:ascii="Microsoft YaHei Light" w:cs="Microsoft YaHei Light" w:eastAsia="Microsoft YaHei Light" w:hAnsi="Microsoft YaHei Light"/>
+          <w:sz w:val="24"/>
+          <w:szCs w:val="24"/>
+        </w:rPr>
+      </w:pPr>
+      <w:r>
+        <w:rPr>
+          <w:rFonts w:ascii="Microsoft YaHei Light" w:cs="Microsoft YaHei Light" w:eastAsia="Microsoft YaHei Light" w:hAnsi="Microsoft YaHei Light"/>
+          <w:sz w:val="24"/>
+          <w:szCs w:val="24"/>
+          <w:rtl w:val="0"/>
+        </w:rPr>
+        <w:t xml:space="preserve">Документация к API:</w:t>
       </w:r>
     </w:p>
     <w:p>
@@ -340,13 +538,13 @@
         <w:r>
           <w:rPr>
             <w:rFonts w:ascii="Microsoft YaHei Light" w:cs="Microsoft YaHei Light" w:eastAsia="Microsoft YaHei Light" w:hAnsi="Microsoft YaHei Light"/>
-            <w:color w:val="0563c1"/>
+            <w:color w:val="1155cc"/>
             <w:sz w:val="24"/>
             <w:szCs w:val="24"/>
             <w:u w:val="single"/>
             <w:rtl w:val="0"/>
           </w:rPr>
-          <w:t xml:space="preserve">https://query1.finance.yahoo.com/v7/finance/download/{Код_бумаги}?period1={Начальная_дата}&amp;period2={Конечная_дата}&amp;interval=1d&amp;events=history&amp;includeAdjustedClose=true</w:t>
+          <w:t xml:space="preserve">https://www.marketdata.app/docs/api/stocks/candles</w:t>
         </w:r>
       </w:hyperlink>
       <w:r>
@@ -368,33 +566,64 @@
       </w:pPr>
       <w:r>
         <w:rPr>
-          <w:rFonts w:ascii="Microsoft YaHei Light" w:cs="Microsoft YaHei Light" w:eastAsia="Microsoft YaHei Light" w:hAnsi="Microsoft YaHei Light"/>
-          <w:sz w:val="24"/>
-          <w:szCs w:val="24"/>
-          <w:rtl w:val="0"/>
-        </w:rPr>
-        <w:t xml:space="preserve">,где:</w:t>
+          <w:rtl w:val="0"/>
+        </w:rPr>
       </w:r>
     </w:p>
     <w:p>
       <w:pPr>
         <w:spacing w:after="0" w:lineRule="auto"/>
         <w:ind w:firstLine="708"/>
-        <w:jc w:val="both"/>
-        <w:rPr>
-          <w:rFonts w:ascii="Microsoft YaHei Light" w:cs="Microsoft YaHei Light" w:eastAsia="Microsoft YaHei Light" w:hAnsi="Microsoft YaHei Light"/>
-          <w:sz w:val="24"/>
-          <w:szCs w:val="24"/>
-        </w:rPr>
-      </w:pPr>
-      <w:r>
-        <w:rPr>
-          <w:rFonts w:ascii="Microsoft YaHei Light" w:cs="Microsoft YaHei Light" w:eastAsia="Microsoft YaHei Light" w:hAnsi="Microsoft YaHei Light"/>
-          <w:sz w:val="24"/>
-          <w:szCs w:val="24"/>
-          <w:rtl w:val="0"/>
-        </w:rPr>
-        <w:t xml:space="preserve">Код_бумаги – тикер из списка акций</w:t>
+        <w:jc w:val="center"/>
+        <w:rPr>
+          <w:rFonts w:ascii="Microsoft YaHei Light" w:cs="Microsoft YaHei Light" w:eastAsia="Microsoft YaHei Light" w:hAnsi="Microsoft YaHei Light"/>
+          <w:sz w:val="24"/>
+          <w:szCs w:val="24"/>
+        </w:rPr>
+      </w:pPr>
+      <w:r>
+        <w:rPr>
+          <w:rFonts w:ascii="Microsoft YaHei Light" w:cs="Microsoft YaHei Light" w:eastAsia="Microsoft YaHei Light" w:hAnsi="Microsoft YaHei Light"/>
+          <w:sz w:val="24"/>
+          <w:szCs w:val="24"/>
+        </w:rPr>
+        <w:drawing>
+          <wp:inline distB="114300" distT="114300" distL="114300" distR="114300">
+            <wp:extent cx="4963478" cy="2362779"/>
+            <wp:effectExtent b="0" l="0" r="0" t="0"/>
+            <wp:docPr id="4" name="image1.png"/>
+            <a:graphic>
+              <a:graphicData uri="http://schemas.openxmlformats.org/drawingml/2006/picture">
+                <pic:pic>
+                  <pic:nvPicPr>
+                    <pic:cNvPr id="0" name="image1.png"/>
+                    <pic:cNvPicPr preferRelativeResize="0"/>
+                  </pic:nvPicPr>
+                  <pic:blipFill>
+                    <a:blip r:embed="rId9"/>
+                    <a:srcRect b="0" l="0" r="0" t="0"/>
+                    <a:stretch>
+                      <a:fillRect/>
+                    </a:stretch>
+                  </pic:blipFill>
+                  <pic:spPr>
+                    <a:xfrm>
+                      <a:off x="0" y="0"/>
+                      <a:ext cx="4963478" cy="2362779"/>
+                    </a:xfrm>
+                    <a:prstGeom prst="rect"/>
+                    <a:ln/>
+                  </pic:spPr>
+                </pic:pic>
+              </a:graphicData>
+            </a:graphic>
+          </wp:inline>
+        </w:drawing>
+      </w:r>
+      <w:r>
+        <w:rPr>
+          <w:rtl w:val="0"/>
+        </w:rPr>
       </w:r>
     </w:p>
     <w:p>
@@ -415,79 +644,7 @@
           <w:szCs w:val="24"/>
           <w:rtl w:val="0"/>
         </w:rPr>
-        <w:t xml:space="preserve">Начальная_дата – метка времени начала запрашиваемого периода в UNIX формате (год назад).</w:t>
-      </w:r>
-    </w:p>
-    <w:p>
-      <w:pPr>
-        <w:spacing w:after="0" w:lineRule="auto"/>
-        <w:ind w:firstLine="708"/>
-        <w:jc w:val="both"/>
-        <w:rPr>
-          <w:rFonts w:ascii="Microsoft YaHei Light" w:cs="Microsoft YaHei Light" w:eastAsia="Microsoft YaHei Light" w:hAnsi="Microsoft YaHei Light"/>
-          <w:sz w:val="24"/>
-          <w:szCs w:val="24"/>
-        </w:rPr>
-      </w:pPr>
-      <w:r>
-        <w:rPr>
-          <w:rFonts w:ascii="Microsoft YaHei Light" w:cs="Microsoft YaHei Light" w:eastAsia="Microsoft YaHei Light" w:hAnsi="Microsoft YaHei Light"/>
-          <w:sz w:val="24"/>
-          <w:szCs w:val="24"/>
-          <w:rtl w:val="0"/>
-        </w:rPr>
-        <w:t xml:space="preserve">Конечная_дата – метка времени конца запрашиваемого периода в UNIX формате (текущая дата).</w:t>
-      </w:r>
-    </w:p>
-    <w:p>
-      <w:pPr>
-        <w:spacing w:after="0" w:lineRule="auto"/>
-        <w:ind w:firstLine="708"/>
-        <w:jc w:val="both"/>
-        <w:rPr>
-          <w:rFonts w:ascii="Microsoft YaHei Light" w:cs="Microsoft YaHei Light" w:eastAsia="Microsoft YaHei Light" w:hAnsi="Microsoft YaHei Light"/>
-          <w:sz w:val="24"/>
-          <w:szCs w:val="24"/>
-        </w:rPr>
-      </w:pPr>
-      <w:r>
-        <w:rPr>
-          <w:rFonts w:ascii="Microsoft YaHei Light" w:cs="Microsoft YaHei Light" w:eastAsia="Microsoft YaHei Light" w:hAnsi="Microsoft YaHei Light"/>
-          <w:sz w:val="24"/>
-          <w:szCs w:val="24"/>
-          <w:rtl w:val="0"/>
-        </w:rPr>
-        <w:t xml:space="preserve">Например, формат ссылки для AAPL:</w:t>
-      </w:r>
-    </w:p>
-    <w:p>
-      <w:pPr>
-        <w:spacing w:after="0" w:lineRule="auto"/>
-        <w:ind w:firstLine="708"/>
-        <w:jc w:val="both"/>
-        <w:rPr>
-          <w:rFonts w:ascii="Microsoft YaHei Light" w:cs="Microsoft YaHei Light" w:eastAsia="Microsoft YaHei Light" w:hAnsi="Microsoft YaHei Light"/>
-          <w:sz w:val="24"/>
-          <w:szCs w:val="24"/>
-        </w:rPr>
-      </w:pPr>
-      <w:hyperlink r:id="rId9">
-        <w:r>
-          <w:rPr>
-            <w:rFonts w:ascii="Microsoft YaHei Light" w:cs="Microsoft YaHei Light" w:eastAsia="Microsoft YaHei Light" w:hAnsi="Microsoft YaHei Light"/>
-            <w:color w:val="0563c1"/>
-            <w:sz w:val="24"/>
-            <w:szCs w:val="24"/>
-            <w:u w:val="single"/>
-            <w:rtl w:val="0"/>
-          </w:rPr>
-          <w:t xml:space="preserve">https://query1.finance.yahoo.com/v7/finance/download/AAPL?period1=1629072000&amp;period2=1660608000&amp;interval=1d&amp;events=history&amp;includeAdjustedClose=true</w:t>
-        </w:r>
-      </w:hyperlink>
-      <w:r>
-        <w:rPr>
-          <w:rtl w:val="0"/>
-        </w:rPr>
+        <w:t xml:space="preserve">Для запросов данных по всем тикерам из файла необходимо зарегистрироваться и сгенерировать токен для бесплатного доступа, который будет передаваться с каждым запросом.</w:t>
       </w:r>
     </w:p>
     <w:p>
@@ -533,6 +690,16 @@
     </w:p>
     <w:p>
       <w:pPr>
+        <w:rPr/>
+      </w:pPr>
+      <w:r>
+        <w:rPr>
+          <w:rtl w:val="0"/>
+        </w:rPr>
+      </w:r>
+    </w:p>
+    <w:p>
+      <w:pPr>
         <w:pStyle w:val="Heading1"/>
         <w:shd w:fill="ffffff" w:val="clear"/>
         <w:spacing w:after="0" w:before="0" w:lineRule="auto"/>
@@ -554,6 +721,16 @@
           <w:rtl w:val="0"/>
         </w:rPr>
         <w:t xml:space="preserve">Результатом работы задачи будет являться среднее значение цены за год, которое необходимо вывести в файл в формате «Тикер:Цена». При этом обеспечьте потокобезопасный доступ к файлу между всеми задачами.</w:t>
+      </w:r>
+    </w:p>
+    <w:p>
+      <w:pPr>
+        <w:rPr/>
+      </w:pPr>
+      <w:r>
+        <w:rPr>
+          <w:rtl w:val="0"/>
+        </w:rPr>
       </w:r>
     </w:p>
     <w:p>
@@ -962,12 +1139,12 @@
           <wp:inline distB="114300" distT="114300" distL="114300" distR="114300">
             <wp:extent cx="3991928" cy="1440386"/>
             <wp:effectExtent b="0" l="0" r="0" t="0"/>
-            <wp:docPr id="1" name="image3.png"/>
+            <wp:docPr id="1" name="image4.png"/>
             <a:graphic>
               <a:graphicData uri="http://schemas.openxmlformats.org/drawingml/2006/picture">
                 <pic:pic>
                   <pic:nvPicPr>
-                    <pic:cNvPr id="0" name="image3.png"/>
+                    <pic:cNvPr id="0" name="image4.png"/>
                     <pic:cNvPicPr preferRelativeResize="0"/>
                   </pic:nvPicPr>
                   <pic:blipFill>
@@ -1068,12 +1245,12 @@
           <wp:inline distB="114300" distT="114300" distL="114300" distR="114300">
             <wp:extent cx="4041295" cy="1586303"/>
             <wp:effectExtent b="0" l="0" r="0" t="0"/>
-            <wp:docPr id="2" name="image2.png"/>
+            <wp:docPr id="2" name="image3.png"/>
             <a:graphic>
               <a:graphicData uri="http://schemas.openxmlformats.org/drawingml/2006/picture">
                 <pic:pic>
                   <pic:nvPicPr>
-                    <pic:cNvPr id="0" name="image2.png"/>
+                    <pic:cNvPr id="0" name="image3.png"/>
                     <pic:cNvPicPr preferRelativeResize="0"/>
                   </pic:nvPicPr>
                   <pic:blipFill>
@@ -2312,12 +2489,12 @@
           <wp:inline distB="114300" distT="114300" distL="114300" distR="114300">
             <wp:extent cx="5940115" cy="1282700"/>
             <wp:effectExtent b="0" l="0" r="0" t="0"/>
-            <wp:docPr id="3" name="image1.png"/>
+            <wp:docPr id="3" name="image2.png"/>
             <a:graphic>
               <a:graphicData uri="http://schemas.openxmlformats.org/drawingml/2006/picture">
                 <pic:pic>
                   <pic:nvPicPr>
-                    <pic:cNvPr id="0" name="image1.png"/>
+                    <pic:cNvPr id="0" name="image2.png"/>
                     <pic:cNvPicPr preferRelativeResize="0"/>
                   </pic:nvPicPr>
                   <pic:blipFill>

</xml_diff>